<commit_message>
Las fakin cookies que fallan en iphone
</commit_message>
<xml_diff>
--- a/Documentacion.docx
+++ b/Documentacion.docx
@@ -1621,20 +1621,16 @@
                 <w:noProof/>
                 <w:webHidden/>
               </w:rPr>
-            </w:r>
-            <w:r>
-              <w:rPr>
-                <w:noProof/>
-                <w:webHidden/>
-              </w:rPr>
               <w:fldChar w:fldCharType="separate"/>
             </w:r>
             <w:r>
               <w:rPr>
-                <w:noProof/>
-                <w:webHidden/>
-              </w:rPr>
-              <w:t>7</w:t>
+                <w:b/>
+                <w:bCs/>
+                <w:noProof/>
+                <w:webHidden/>
+              </w:rPr>
+              <w:t>¡Error! Marcador no definido.</w:t>
             </w:r>
             <w:r>
               <w:rPr>
@@ -1667,25 +1663,7 @@
                 <w:noProof/>
                 <w:lang w:eastAsia="es-ES"/>
               </w:rPr>
-              <w:t>&lt;PROYECTO T</w:t>
-            </w:r>
-            <w:r>
-              <w:rPr>
-                <w:rStyle w:val="Hipervnculo"/>
-                <w:rFonts w:ascii="Consolas" w:eastAsia="Times New Roman" w:hAnsi="Consolas"/>
-                <w:noProof/>
-                <w:lang w:eastAsia="es-ES"/>
-              </w:rPr>
-              <w:t>e</w:t>
-            </w:r>
-            <w:r>
-              <w:rPr>
-                <w:rStyle w:val="Hipervnculo"/>
-                <w:rFonts w:ascii="Consolas" w:eastAsia="Times New Roman" w:hAnsi="Consolas"/>
-                <w:noProof/>
-                <w:lang w:eastAsia="es-ES"/>
-              </w:rPr>
-              <w:t>ma="Webgrafía"&gt;</w:t>
+              <w:t>&lt;PROYECTO Tema="Webgrafía"&gt;</w:t>
             </w:r>
             <w:r>
               <w:rPr>
@@ -1726,7 +1704,7 @@
                 <w:noProof/>
                 <w:webHidden/>
               </w:rPr>
-              <w:t>8</w:t>
+              <w:t>7</w:t>
             </w:r>
             <w:r>
               <w:rPr>
@@ -2503,11 +2481,6 @@
     </w:p>
     <w:p>
       <w:r>
-        <w:t>Se añade una descripcion de la jerarquía de carpetas utilizada</w:t>
-      </w:r>
-    </w:p>
-    <w:p>
-      <w:r>
         <w:br w:type="page"/>
       </w:r>
     </w:p>
@@ -3196,13 +3169,7 @@
         </w:numPr>
       </w:pPr>
       <w:r>
-        <w:t>Al hacer clic en los enlaces del menú de navegación, redireccionar al usuario a las páginas correspondientes</w:t>
-      </w:r>
-      <w:r>
-        <w:t xml:space="preserve"> de desarrollo</w:t>
-      </w:r>
-      <w:r>
-        <w:t>.</w:t>
+        <w:t>Al hacer clic en los enlaces del menú de navegación, redireccionar al usuario a las páginas correspondientes de desarrollo.</w:t>
       </w:r>
     </w:p>
     <w:p>
@@ -3226,13 +3193,7 @@
         </w:numPr>
       </w:pPr>
       <w:r>
-        <w:t>Mostrar un segundo nivel de menú de navegación con los siguientes elementos:</w:t>
-      </w:r>
-      <w:r>
-        <w:t xml:space="preserve"> </w:t>
-      </w:r>
-      <w:r>
-        <w:t>"Mercedes", "Nissan", "Ford", "Brabus", vacío, "Asesórate/Contacto" y "Tecnologías".</w:t>
+        <w:t>Mostrar un segundo nivel de menú de navegación con los siguientes elementos: "Mercedes", "Nissan", "Ford", "Brabus", vacío, "Asesórate/Contacto" y "Tecnologías".</w:t>
       </w:r>
     </w:p>
     <w:p>
@@ -3332,13 +3293,8 @@
           <w:numId w:val="6"/>
         </w:numPr>
       </w:pPr>
-      <w:proofErr w:type="gramStart"/>
-      <w:r>
-        <w:t>Un slider</w:t>
-      </w:r>
-      <w:proofErr w:type="gramEnd"/>
-      <w:r>
-        <w:t xml:space="preserve"> con coches llamativos para así poder cautivarlos.</w:t>
+      <w:r>
+        <w:t>Un slider con coches llamativos para así poder cautivarlos.</w:t>
       </w:r>
     </w:p>
     <w:p>
@@ -3854,17 +3810,7 @@
           <w:szCs w:val="28"/>
           <w:lang w:eastAsia="es-ES"/>
         </w:rPr>
-        <w:t xml:space="preserve">Diseño </w:t>
-      </w:r>
-      <w:r>
-        <w:rPr>
-          <w:rFonts w:ascii="Consolas" w:eastAsia="Times New Roman" w:hAnsi="Consolas"/>
-          <w:color w:val="9ECBFF"/>
-          <w:sz w:val="28"/>
-          <w:szCs w:val="28"/>
-          <w:lang w:eastAsia="es-ES"/>
-        </w:rPr>
-        <w:t>navegación</w:t>
+        <w:t>Diseño navegación</w:t>
       </w:r>
       <w:r>
         <w:rPr>
@@ -4040,17 +3986,7 @@
           <w:szCs w:val="28"/>
           <w:lang w:eastAsia="es-ES"/>
         </w:rPr>
-        <w:t xml:space="preserve">Diseño </w:t>
-      </w:r>
-      <w:r>
-        <w:rPr>
-          <w:rFonts w:ascii="Consolas" w:eastAsia="Times New Roman" w:hAnsi="Consolas"/>
-          <w:color w:val="9ECBFF"/>
-          <w:sz w:val="28"/>
-          <w:szCs w:val="28"/>
-          <w:lang w:eastAsia="es-ES"/>
-        </w:rPr>
-        <w:t>responsive</w:t>
+        <w:t>Diseño responsive</w:t>
       </w:r>
       <w:r>
         <w:rPr>
@@ -4236,17 +4172,7 @@
           <w:szCs w:val="28"/>
           <w:lang w:eastAsia="es-ES"/>
         </w:rPr>
-        <w:t xml:space="preserve">Diseño </w:t>
-      </w:r>
-      <w:r>
-        <w:rPr>
-          <w:rFonts w:ascii="Consolas" w:eastAsia="Times New Roman" w:hAnsi="Consolas"/>
-          <w:color w:val="9ECBFF"/>
-          <w:sz w:val="28"/>
-          <w:szCs w:val="28"/>
-          <w:lang w:eastAsia="es-ES"/>
-        </w:rPr>
-        <w:t>animaciones</w:t>
+        <w:t>Diseño animaciones</w:t>
       </w:r>
       <w:r>
         <w:rPr>
@@ -4432,17 +4358,7 @@
           <w:szCs w:val="28"/>
           <w:lang w:eastAsia="es-ES"/>
         </w:rPr>
-        <w:t xml:space="preserve">Diseño </w:t>
-      </w:r>
-      <w:r>
-        <w:rPr>
-          <w:rFonts w:ascii="Consolas" w:eastAsia="Times New Roman" w:hAnsi="Consolas"/>
-          <w:color w:val="9ECBFF"/>
-          <w:sz w:val="28"/>
-          <w:szCs w:val="28"/>
-          <w:lang w:eastAsia="es-ES"/>
-        </w:rPr>
-        <w:t>galeria</w:t>
+        <w:t>Diseño galeria</w:t>
       </w:r>
       <w:r>
         <w:rPr>
@@ -4481,20 +4397,7 @@
     </w:p>
     <w:p>
       <w:pPr>
-        <w:rPr>
-          <w:color w:val="FFFFFF" w:themeColor="background1"/>
-        </w:rPr>
-      </w:pPr>
-      <w:r>
-        <w:rPr>
-          <w:color w:val="FFFFFF" w:themeColor="background1"/>
-        </w:rPr>
-        <w:br w:type="page"/>
-      </w:r>
-    </w:p>
-    <w:p>
-      <w:pPr>
-        <w:pStyle w:val="Ttulo1"/>
+        <w:pStyle w:val="Ttulo2"/>
         <w:rPr>
           <w:rFonts w:ascii="Consolas" w:eastAsia="Times New Roman" w:hAnsi="Consolas"/>
           <w:color w:val="E1E4E8"/>
@@ -4503,7 +4406,177 @@
           <w:lang w:eastAsia="es-ES"/>
         </w:rPr>
       </w:pPr>
+      <w:r>
+        <w:rPr>
+          <w:rFonts w:ascii="Consolas" w:eastAsia="Times New Roman" w:hAnsi="Consolas"/>
+          <w:color w:val="E1E4E8"/>
+          <w:sz w:val="28"/>
+          <w:szCs w:val="28"/>
+          <w:lang w:eastAsia="es-ES"/>
+        </w:rPr>
+        <w:t>&lt;</w:t>
+      </w:r>
+      <w:r>
+        <w:rPr>
+          <w:rFonts w:ascii="Consolas" w:eastAsia="Times New Roman" w:hAnsi="Consolas"/>
+          <w:color w:val="85E89D"/>
+          <w:sz w:val="28"/>
+          <w:szCs w:val="28"/>
+          <w:lang w:eastAsia="es-ES"/>
+        </w:rPr>
+        <w:t>PROYECTO</w:t>
+      </w:r>
+      <w:r>
+        <w:rPr>
+          <w:rFonts w:ascii="Consolas" w:eastAsia="Times New Roman" w:hAnsi="Consolas"/>
+          <w:sz w:val="28"/>
+          <w:szCs w:val="28"/>
+          <w:lang w:eastAsia="es-ES"/>
+        </w:rPr>
+        <w:t xml:space="preserve"> </w:t>
+      </w:r>
+      <w:r>
+        <w:rPr>
+          <w:rFonts w:ascii="Consolas" w:eastAsia="Times New Roman" w:hAnsi="Consolas"/>
+          <w:color w:val="B392F0"/>
+          <w:sz w:val="28"/>
+          <w:szCs w:val="28"/>
+          <w:lang w:eastAsia="es-ES"/>
+        </w:rPr>
+        <w:t>Tema</w:t>
+      </w:r>
+      <w:r>
+        <w:rPr>
+          <w:rFonts w:ascii="Consolas" w:eastAsia="Times New Roman" w:hAnsi="Consolas"/>
+          <w:color w:val="E1E4E8"/>
+          <w:sz w:val="28"/>
+          <w:szCs w:val="28"/>
+          <w:lang w:eastAsia="es-ES"/>
+        </w:rPr>
+        <w:t>=</w:t>
+      </w:r>
+      <w:r>
+        <w:rPr>
+          <w:rFonts w:ascii="Consolas" w:eastAsia="Times New Roman" w:hAnsi="Consolas"/>
+          <w:color w:val="9ECBFF"/>
+          <w:sz w:val="28"/>
+          <w:szCs w:val="28"/>
+          <w:lang w:eastAsia="es-ES"/>
+        </w:rPr>
+        <w:t>"</w:t>
+      </w:r>
+      <w:r>
+        <w:rPr>
+          <w:rFonts w:ascii="Consolas" w:eastAsia="Times New Roman" w:hAnsi="Consolas"/>
+          <w:color w:val="9ECBFF"/>
+          <w:sz w:val="28"/>
+          <w:szCs w:val="28"/>
+          <w:lang w:eastAsia="es-ES"/>
+        </w:rPr>
+        <w:t>Inciso</w:t>
+      </w:r>
+      <w:r>
+        <w:rPr>
+          <w:rFonts w:ascii="Consolas" w:eastAsia="Times New Roman" w:hAnsi="Consolas"/>
+          <w:color w:val="9ECBFF"/>
+          <w:sz w:val="28"/>
+          <w:szCs w:val="28"/>
+          <w:lang w:eastAsia="es-ES"/>
+        </w:rPr>
+        <w:t xml:space="preserve">" </w:t>
+      </w:r>
+      <w:r>
+        <w:rPr>
+          <w:rFonts w:ascii="Consolas" w:eastAsia="Times New Roman" w:hAnsi="Consolas"/>
+          <w:color w:val="B392F0"/>
+          <w:sz w:val="28"/>
+          <w:szCs w:val="28"/>
+          <w:lang w:eastAsia="es-ES"/>
+        </w:rPr>
+        <w:t>Contenido</w:t>
+      </w:r>
+      <w:r>
+        <w:rPr>
+          <w:rFonts w:ascii="Consolas" w:eastAsia="Times New Roman" w:hAnsi="Consolas"/>
+          <w:color w:val="E1E4E8"/>
+          <w:sz w:val="28"/>
+          <w:szCs w:val="28"/>
+          <w:lang w:eastAsia="es-ES"/>
+        </w:rPr>
+        <w:t>=</w:t>
+      </w:r>
+      <w:r>
+        <w:rPr>
+          <w:rFonts w:ascii="Consolas" w:eastAsia="Times New Roman" w:hAnsi="Consolas"/>
+          <w:color w:val="9ECBFF"/>
+          <w:sz w:val="28"/>
+          <w:szCs w:val="28"/>
+          <w:lang w:eastAsia="es-ES"/>
+        </w:rPr>
+        <w:t>"</w:t>
+      </w:r>
+      <w:r>
+        <w:rPr>
+          <w:rFonts w:ascii="Consolas" w:eastAsia="Times New Roman" w:hAnsi="Consolas"/>
+          <w:color w:val="9ECBFF"/>
+          <w:sz w:val="28"/>
+          <w:szCs w:val="28"/>
+          <w:lang w:eastAsia="es-ES"/>
+        </w:rPr>
+        <w:t>Mensaje para Cris</w:t>
+      </w:r>
+      <w:r>
+        <w:rPr>
+          <w:rFonts w:ascii="Consolas" w:eastAsia="Times New Roman" w:hAnsi="Consolas"/>
+          <w:color w:val="9ECBFF"/>
+          <w:sz w:val="28"/>
+          <w:szCs w:val="28"/>
+          <w:lang w:eastAsia="es-ES"/>
+        </w:rPr>
+        <w:t>"</w:t>
+      </w:r>
+      <w:r>
+        <w:rPr>
+          <w:rFonts w:ascii="Consolas" w:eastAsia="Times New Roman" w:hAnsi="Consolas"/>
+          <w:color w:val="E1E4E8"/>
+          <w:sz w:val="28"/>
+          <w:szCs w:val="28"/>
+          <w:lang w:eastAsia="es-ES"/>
+        </w:rPr>
+        <w:t>&gt;</w:t>
+      </w:r>
+    </w:p>
+    <w:p>
+      <w:pPr>
+        <w:rPr>
+          <w:color w:val="FFFFFF" w:themeColor="background1"/>
+        </w:rPr>
+      </w:pPr>
+      <w:r>
+        <w:rPr>
+          <w:color w:val="FFFFFF" w:themeColor="background1"/>
+        </w:rPr>
+        <w:t>Cris, la verdad que me hubiera gustado hacer más en este proyecto ya que por falta de tiempo no he podido llegar a algunas cosas, te pido perdon por el codigo css porque sé que no esta muy bien estructurado, pero valoro mucho el nivel que he cogido con HTML y CSS porque ahora si que soy capaz de hacer contenido de calidad, acabando estas palabras espero que te guste el proyecto.</w:t>
+      </w:r>
       <w:bookmarkStart w:id="12" w:name="_Toc135689427"/>
+    </w:p>
+    <w:p>
+      <w:pPr>
+        <w:rPr>
+          <w:color w:val="FFFFFF" w:themeColor="background1"/>
+        </w:rPr>
+      </w:pPr>
+    </w:p>
+    <w:p>
+      <w:pPr>
+        <w:rPr>
+          <w:rFonts w:ascii="Consolas" w:eastAsia="Times New Roman" w:hAnsi="Consolas"/>
+          <w:color w:val="E1E4E8"/>
+          <w:sz w:val="18"/>
+          <w:szCs w:val="18"/>
+          <w:lang w:eastAsia="es-ES"/>
+        </w:rPr>
+      </w:pPr>
       <w:r>
         <w:rPr>
           <w:rFonts w:ascii="Consolas" w:eastAsia="Times New Roman" w:hAnsi="Consolas"/>
@@ -4740,10 +4813,7 @@
         <w:t xml:space="preserve">Ha habido muchas páginas las cuales </w:t>
       </w:r>
       <w:r>
-        <w:t>desempeñaron un papel fundamental en el desarrollo y éxito del proyecto, y su contribución es reconocida y agradecida</w:t>
-      </w:r>
-      <w:r>
-        <w:t xml:space="preserve"> a continuación</w:t>
+        <w:t>desempeñaron un papel fundamental en el desarrollo y éxito del proyecto, y su contribución es reconocida y agradecida a continuación</w:t>
       </w:r>
     </w:p>
     <w:p>
@@ -4911,6 +4981,7 @@
         </w:numPr>
       </w:pPr>
       <w:r>
+        <w:lastRenderedPageBreak/>
         <w:t>XAMPP (https://www.apachefriends.org) - Agradecimiento a XAMPP por ser una herramienta que permitió el desarrollo y prueba local del proyecto.</w:t>
       </w:r>
     </w:p>
@@ -6240,6 +6311,7 @@
   <w:style w:type="character" w:default="1" w:styleId="Fuentedeprrafopredeter">
     <w:name w:val="Default Paragraph Font"/>
     <w:uiPriority w:val="1"/>
+    <w:semiHidden/>
     <w:unhideWhenUsed/>
   </w:style>
   <w:style w:type="table" w:default="1" w:styleId="Tablanormal">

</xml_diff>